<commit_message>
Taj contributions for progress report
</commit_message>
<xml_diff>
--- a/Group13ProgressReport3.docx
+++ b/Group13ProgressReport3.docx
@@ -148,9 +148,12 @@
           <w:sz w:val="24"/>
           <w:szCs w:val="24"/>
         </w:rPr>
-        <w:t>Taj Ali (</w:t>
-      </w:r>
-      <w:r>
+        <w:t>Taj Ali (tajali016)</w:t>
+      </w:r>
+    </w:p>
+    <w:p>
+      <w:pPr>
+        <w:ind w:left="360" w:firstLine="989"/>
         <w:rPr>
           <w:rFonts w:ascii="Times" w:hAnsi="Times"/>
           <w:b/>
@@ -158,7 +161,50 @@
           <w:sz w:val="24"/>
           <w:szCs w:val="24"/>
         </w:rPr>
-        <w:t>tajali016)</w:t>
+      </w:pPr>
+      <w:proofErr w:type="spellStart"/>
+      <w:r>
+        <w:rPr>
+          <w:rFonts w:ascii="Times" w:hAnsi="Times"/>
+          <w:b/>
+          <w:bCs/>
+          <w:sz w:val="24"/>
+          <w:szCs w:val="24"/>
+        </w:rPr>
+        <w:t>Harege</w:t>
+      </w:r>
+      <w:proofErr w:type="spellEnd"/>
+      <w:r>
+        <w:rPr>
+          <w:rFonts w:ascii="Times" w:hAnsi="Times"/>
+          <w:b/>
+          <w:bCs/>
+          <w:sz w:val="24"/>
+          <w:szCs w:val="24"/>
+        </w:rPr>
+        <w:t xml:space="preserve"> </w:t>
+      </w:r>
+      <w:proofErr w:type="spellStart"/>
+      <w:r>
+        <w:rPr>
+          <w:rFonts w:ascii="Times" w:hAnsi="Times"/>
+          <w:b/>
+          <w:bCs/>
+          <w:sz w:val="24"/>
+          <w:szCs w:val="24"/>
+        </w:rPr>
+        <w:t>Abay</w:t>
+      </w:r>
+      <w:proofErr w:type="spellEnd"/>
+      <w:r>
+        <w:rPr>
+          <w:rFonts w:ascii="Times" w:hAnsi="Times"/>
+          <w:b/>
+          <w:bCs/>
+          <w:sz w:val="24"/>
+          <w:szCs w:val="24"/>
+        </w:rPr>
+        <w:t xml:space="preserve"> (harege16)</w:t>
       </w:r>
     </w:p>
     <w:p>
@@ -172,6 +218,7 @@
           <w:szCs w:val="24"/>
         </w:rPr>
       </w:pPr>
+      <w:proofErr w:type="spellStart"/>
       <w:r>
         <w:rPr>
           <w:rFonts w:ascii="Times" w:hAnsi="Times"/>
@@ -180,7 +227,40 @@
           <w:sz w:val="24"/>
           <w:szCs w:val="24"/>
         </w:rPr>
-        <w:t>Harege Abay (harege16)</w:t>
+        <w:t>Tobechukwu</w:t>
+      </w:r>
+      <w:proofErr w:type="spellEnd"/>
+      <w:r>
+        <w:rPr>
+          <w:rFonts w:ascii="Times" w:hAnsi="Times"/>
+          <w:b/>
+          <w:bCs/>
+          <w:sz w:val="24"/>
+          <w:szCs w:val="24"/>
+        </w:rPr>
+        <w:t xml:space="preserve"> Osakwe (</w:t>
+      </w:r>
+      <w:proofErr w:type="spellStart"/>
+      <w:r>
+        <w:rPr>
+          <w:rFonts w:ascii="Times" w:hAnsi="Times"/>
+          <w:b/>
+          <w:bCs/>
+          <w:sz w:val="24"/>
+          <w:szCs w:val="24"/>
+        </w:rPr>
+        <w:t>thosakwe</w:t>
+      </w:r>
+      <w:proofErr w:type="spellEnd"/>
+      <w:r>
+        <w:rPr>
+          <w:rFonts w:ascii="Times" w:hAnsi="Times"/>
+          <w:b/>
+          <w:bCs/>
+          <w:sz w:val="24"/>
+          <w:szCs w:val="24"/>
+        </w:rPr>
+        <w:t>)</w:t>
       </w:r>
     </w:p>
     <w:p>
@@ -202,12 +282,10 @@
           <w:sz w:val="24"/>
           <w:szCs w:val="24"/>
         </w:rPr>
-        <w:t>Tobechukwu Osakwe (thosakwe)</w:t>
-      </w:r>
-    </w:p>
-    <w:p>
-      <w:pPr>
-        <w:ind w:left="360" w:firstLine="989"/>
+        <w:t>Vinson Thomas (</w:t>
+      </w:r>
+      <w:proofErr w:type="spellStart"/>
+      <w:r>
         <w:rPr>
           <w:rFonts w:ascii="Times" w:hAnsi="Times"/>
           <w:b/>
@@ -215,7 +293,9 @@
           <w:sz w:val="24"/>
           <w:szCs w:val="24"/>
         </w:rPr>
-      </w:pPr>
+        <w:t>vdtstorm</w:t>
+      </w:r>
+      <w:proofErr w:type="spellEnd"/>
       <w:r>
         <w:rPr>
           <w:rFonts w:ascii="Times" w:hAnsi="Times"/>
@@ -224,7 +304,7 @@
           <w:sz w:val="24"/>
           <w:szCs w:val="24"/>
         </w:rPr>
-        <w:t>Vinson Thomas (vdtstorm)</w:t>
+        <w:t>)</w:t>
       </w:r>
     </w:p>
     <w:p>
@@ -293,16 +373,7 @@
           <w:sz w:val="24"/>
           <w:szCs w:val="24"/>
         </w:rPr>
-        <w:t>Description: Game Guru’s is a video game review web application that allow for a user to post text and video-b</w:t>
-      </w:r>
-      <w:r>
-        <w:rPr>
-          <w:rFonts w:ascii="Times" w:eastAsia="Times New Roman" w:hAnsi="Times" w:cs="Times New Roman"/>
-          <w:bCs/>
-          <w:sz w:val="24"/>
-          <w:szCs w:val="24"/>
-        </w:rPr>
-        <w:t xml:space="preserve">ased reviews on video games, post text and video based playthroughs of video games, and view coming soon games. </w:t>
+        <w:t xml:space="preserve">Description: Game Guru’s is a video game review web application that allow for a user to post text and video-based reviews on video games, post text and video based playthroughs of video games, and view coming soon games. </w:t>
       </w:r>
     </w:p>
     <w:p>
@@ -371,16 +442,7 @@
           <w:sz w:val="24"/>
           <w:szCs w:val="24"/>
         </w:rPr>
-        <w:t xml:space="preserve">We have been able to upload and play videos with the </w:t>
-      </w:r>
-      <w:r>
-        <w:rPr>
-          <w:rFonts w:ascii="Times" w:eastAsia="Times New Roman" w:hAnsi="Times" w:cs="Times New Roman"/>
-          <w:bCs/>
-          <w:sz w:val="24"/>
-          <w:szCs w:val="24"/>
-        </w:rPr>
-        <w:t>playthroughs application</w:t>
+        <w:t>We have been able to upload and play videos with the playthroughs application</w:t>
       </w:r>
     </w:p>
     <w:p>
@@ -404,7 +466,7 @@
           <w:sz w:val="24"/>
           <w:szCs w:val="24"/>
         </w:rPr>
-        <w:t>Got like and dislike in comments and like and dislike comments</w:t>
+        <w:t>Users can upload and read pdf guidebooks</w:t>
       </w:r>
     </w:p>
     <w:p>
@@ -428,7 +490,34 @@
           <w:sz w:val="24"/>
           <w:szCs w:val="24"/>
         </w:rPr>
-        <w:t>Ability to Search games</w:t>
+        <w:t xml:space="preserve">Got like and dislike in </w:t>
+      </w:r>
+      <w:r>
+        <w:rPr>
+          <w:rFonts w:ascii="Times" w:eastAsia="Times New Roman" w:hAnsi="Times" w:cs="Times New Roman"/>
+          <w:bCs/>
+          <w:sz w:val="24"/>
+          <w:szCs w:val="24"/>
+        </w:rPr>
+        <w:t>for all content (guidebooks, playthroughs, and reviews)</w:t>
+      </w:r>
+      <w:r>
+        <w:rPr>
+          <w:rFonts w:ascii="Times" w:eastAsia="Times New Roman" w:hAnsi="Times" w:cs="Times New Roman"/>
+          <w:bCs/>
+          <w:sz w:val="24"/>
+          <w:szCs w:val="24"/>
+        </w:rPr>
+        <w:t xml:space="preserve"> and like and dislike comments</w:t>
+      </w:r>
+      <w:r>
+        <w:rPr>
+          <w:rFonts w:ascii="Times" w:eastAsia="Times New Roman" w:hAnsi="Times" w:cs="Times New Roman"/>
+          <w:bCs/>
+          <w:sz w:val="24"/>
+          <w:szCs w:val="24"/>
+        </w:rPr>
+        <w:t xml:space="preserve"> for all content</w:t>
       </w:r>
     </w:p>
     <w:p>
@@ -439,15 +528,20 @@
           <w:numId w:val="2"/>
         </w:numPr>
         <w:spacing w:before="120" w:after="120" w:line="360" w:lineRule="auto"/>
-      </w:pPr>
-      <w:r>
-        <w:rPr>
-          <w:rFonts w:ascii="Times" w:eastAsia="Times New Roman" w:hAnsi="Times" w:cs="Times New Roman"/>
-          <w:bCs/>
-          <w:sz w:val="24"/>
-          <w:szCs w:val="24"/>
-        </w:rPr>
-        <w:t>Added reCAPTCHA</w:t>
+        <w:rPr>
+          <w:rFonts w:ascii="Times New Roman" w:eastAsia="Times New Roman" w:hAnsi="Times New Roman" w:cs="Times New Roman"/>
+          <w:bCs/>
+          <w:i/>
+        </w:rPr>
+      </w:pPr>
+      <w:r>
+        <w:rPr>
+          <w:rFonts w:ascii="Times" w:eastAsia="Times New Roman" w:hAnsi="Times" w:cs="Times New Roman"/>
+          <w:bCs/>
+          <w:sz w:val="24"/>
+          <w:szCs w:val="24"/>
+        </w:rPr>
+        <w:t>Ability to Search games</w:t>
       </w:r>
     </w:p>
     <w:p>
@@ -461,13 +555,24 @@
       </w:pPr>
       <w:r>
         <w:rPr>
-          <w:rFonts w:ascii="Times New Roman" w:eastAsia="Times New Roman" w:hAnsi="Times New Roman" w:cs="Times New Roman"/>
-          <w:bCs/>
-          <w:sz w:val="24"/>
-          <w:szCs w:val="24"/>
-        </w:rPr>
-        <w:t>Added News generator based on user’s review score</w:t>
-      </w:r>
+          <w:rFonts w:ascii="Times" w:eastAsia="Times New Roman" w:hAnsi="Times" w:cs="Times New Roman"/>
+          <w:bCs/>
+          <w:sz w:val="24"/>
+          <w:szCs w:val="24"/>
+        </w:rPr>
+        <w:t xml:space="preserve">Added </w:t>
+      </w:r>
+      <w:proofErr w:type="spellStart"/>
+      <w:r>
+        <w:rPr>
+          <w:rFonts w:ascii="Times" w:eastAsia="Times New Roman" w:hAnsi="Times" w:cs="Times New Roman"/>
+          <w:bCs/>
+          <w:sz w:val="24"/>
+          <w:szCs w:val="24"/>
+        </w:rPr>
+        <w:t>reCAPTCHA</w:t>
+      </w:r>
+      <w:proofErr w:type="spellEnd"/>
     </w:p>
     <w:p>
       <w:pPr>
@@ -477,54 +582,16 @@
           <w:numId w:val="2"/>
         </w:numPr>
         <w:spacing w:before="120" w:after="120" w:line="360" w:lineRule="auto"/>
+      </w:pPr>
+      <w:r>
         <w:rPr>
           <w:rFonts w:ascii="Times New Roman" w:eastAsia="Times New Roman" w:hAnsi="Times New Roman" w:cs="Times New Roman"/>
           <w:bCs/>
-          <w:i/>
-        </w:rPr>
-      </w:pPr>
-      <w:r>
-        <w:rPr>
-          <w:rFonts w:ascii="Times" w:eastAsia="Times New Roman" w:hAnsi="Times" w:cs="Times New Roman"/>
-          <w:bCs/>
-          <w:sz w:val="24"/>
-          <w:szCs w:val="24"/>
-        </w:rPr>
-        <w:t xml:space="preserve">Have the ability to comment on reviews  </w:t>
-      </w:r>
-    </w:p>
-    <w:p>
-      <w:pPr>
-        <w:pStyle w:val="ListParagraph"/>
-        <w:numPr>
-          <w:ilvl w:val="0"/>
-          <w:numId w:val="3"/>
-        </w:numPr>
-        <w:spacing w:before="120" w:after="120" w:line="240" w:lineRule="auto"/>
-        <w:ind w:left="1080"/>
-      </w:pPr>
-      <w:r>
-        <w:rPr>
-          <w:rFonts w:ascii="Times" w:eastAsia="Times New Roman" w:hAnsi="Times" w:cs="Times New Roman"/>
-          <w:bCs/>
-          <w:sz w:val="24"/>
-          <w:szCs w:val="24"/>
-        </w:rPr>
-        <w:t>So far, our project implementation is on track with constant commits and refining of each other’s code</w:t>
-      </w:r>
-    </w:p>
-    <w:p>
-      <w:pPr>
-        <w:spacing w:before="120" w:after="120" w:line="240" w:lineRule="auto"/>
-        <w:ind w:left="720"/>
-        <w:rPr>
-          <w:rFonts w:ascii="Times" w:eastAsia="Times New Roman" w:hAnsi="Times" w:cs="Times New Roman"/>
-          <w:b/>
-          <w:bCs/>
-          <w:sz w:val="24"/>
-          <w:szCs w:val="24"/>
-        </w:rPr>
-      </w:pPr>
+          <w:sz w:val="24"/>
+          <w:szCs w:val="24"/>
+        </w:rPr>
+        <w:t>Added News generator based on user’s review score</w:t>
+      </w:r>
     </w:p>
     <w:p>
       <w:pPr>
@@ -578,16 +645,15 @@
           <w:sz w:val="24"/>
           <w:szCs w:val="24"/>
         </w:rPr>
-        <w:lastRenderedPageBreak/>
-        <w:t xml:space="preserve"> Had</w:t>
-      </w:r>
-      <w:r>
-        <w:rPr>
-          <w:rFonts w:ascii="Times" w:eastAsia="Times New Roman" w:hAnsi="Times" w:cs="Times New Roman"/>
-          <w:sz w:val="24"/>
-          <w:szCs w:val="24"/>
-        </w:rPr>
-        <w:t xml:space="preserve"> to change from embedding videos to uploading videos and this due to Django-embedd-video not working correctly. Now in the final iteration we will try to give the user the option to upload a mp4 video or use a youtube link</w:t>
+        <w:t xml:space="preserve"> </w:t>
+      </w:r>
+      <w:r>
+        <w:rPr>
+          <w:rFonts w:ascii="Times" w:eastAsia="Times New Roman" w:hAnsi="Times" w:cs="Times New Roman"/>
+          <w:sz w:val="24"/>
+          <w:szCs w:val="24"/>
+        </w:rPr>
+        <w:t>Things went rather smooth this incrementation</w:t>
       </w:r>
     </w:p>
     <w:p>
@@ -624,17 +690,7 @@
           <w:sz w:val="24"/>
           <w:szCs w:val="24"/>
         </w:rPr>
-        <w:t>Team Member Contribution for thi</w:t>
-      </w:r>
-      <w:r>
-        <w:rPr>
-          <w:rFonts w:ascii="Times" w:eastAsia="Times New Roman" w:hAnsi="Times" w:cs="Times New Roman"/>
-          <w:b/>
-          <w:bCs/>
-          <w:sz w:val="24"/>
-          <w:szCs w:val="24"/>
-        </w:rPr>
-        <w:t>s increment</w:t>
+        <w:t>Team Member Contribution for this increment</w:t>
       </w:r>
     </w:p>
     <w:p>
@@ -654,6 +710,7 @@
           <w:sz w:val="24"/>
           <w:szCs w:val="24"/>
         </w:rPr>
+        <w:lastRenderedPageBreak/>
         <w:t xml:space="preserve">Please list each individual member and their contributions to </w:t>
       </w:r>
       <w:r>
@@ -715,16 +772,7 @@
           <w:sz w:val="24"/>
           <w:szCs w:val="24"/>
         </w:rPr>
-        <w:t>, including the sections</w:t>
-      </w:r>
-      <w:r>
-        <w:rPr>
-          <w:rFonts w:ascii="Times" w:eastAsia="Times New Roman" w:hAnsi="Times" w:cs="Times New Roman"/>
-          <w:bCs/>
-          <w:sz w:val="24"/>
-          <w:szCs w:val="24"/>
-        </w:rPr>
-        <w:t xml:space="preserve"> they wrote or contributed to</w:t>
+        <w:t>, including the sections they wrote or contributed to</w:t>
       </w:r>
     </w:p>
     <w:p>
@@ -840,16 +888,7 @@
           <w:sz w:val="24"/>
           <w:szCs w:val="24"/>
         </w:rPr>
-        <w:t xml:space="preserve">Vinson Thomas: </w:t>
-      </w:r>
-      <w:r>
-        <w:rPr>
-          <w:rFonts w:ascii="Times" w:eastAsia="Times New Roman" w:hAnsi="Times" w:cs="Times New Roman"/>
-          <w:bCs/>
-          <w:sz w:val="24"/>
-          <w:szCs w:val="24"/>
-        </w:rPr>
-        <w:t>Created the use case diagram and class diagram</w:t>
+        <w:t>Vinson Thomas: Created the use case diagram and class diagram</w:t>
       </w:r>
     </w:p>
     <w:p>
@@ -978,16 +1017,7 @@
           <w:sz w:val="24"/>
           <w:szCs w:val="24"/>
         </w:rPr>
-        <w:t xml:space="preserve"> parts of the system</w:t>
-      </w:r>
-      <w:r>
-        <w:rPr>
-          <w:rFonts w:ascii="Times" w:eastAsia="Times New Roman" w:hAnsi="Times" w:cs="Times New Roman"/>
-          <w:bCs/>
-          <w:sz w:val="24"/>
-          <w:szCs w:val="24"/>
-        </w:rPr>
-        <w:t xml:space="preserve"> each team member contributed to and </w:t>
+        <w:t xml:space="preserve"> parts of the system each team member contributed to and </w:t>
       </w:r>
       <w:r>
         <w:rPr>
@@ -1018,14 +1048,45 @@
         </w:numPr>
         <w:spacing w:before="120" w:after="120" w:line="360" w:lineRule="auto"/>
       </w:pPr>
-      <w:r>
-        <w:rPr>
-          <w:rFonts w:ascii="Times" w:eastAsia="Times New Roman" w:hAnsi="Times" w:cs="Times New Roman"/>
-          <w:bCs/>
-          <w:sz w:val="24"/>
-          <w:szCs w:val="24"/>
-        </w:rPr>
-        <w:t>Harege Abay:</w:t>
+      <w:proofErr w:type="spellStart"/>
+      <w:r>
+        <w:rPr>
+          <w:rFonts w:ascii="Times" w:eastAsia="Times New Roman" w:hAnsi="Times" w:cs="Times New Roman"/>
+          <w:bCs/>
+          <w:sz w:val="24"/>
+          <w:szCs w:val="24"/>
+        </w:rPr>
+        <w:t>Harege</w:t>
+      </w:r>
+      <w:proofErr w:type="spellEnd"/>
+      <w:r>
+        <w:rPr>
+          <w:rFonts w:ascii="Times" w:eastAsia="Times New Roman" w:hAnsi="Times" w:cs="Times New Roman"/>
+          <w:bCs/>
+          <w:sz w:val="24"/>
+          <w:szCs w:val="24"/>
+        </w:rPr>
+        <w:t xml:space="preserve"> </w:t>
+      </w:r>
+      <w:proofErr w:type="spellStart"/>
+      <w:r>
+        <w:rPr>
+          <w:rFonts w:ascii="Times" w:eastAsia="Times New Roman" w:hAnsi="Times" w:cs="Times New Roman"/>
+          <w:bCs/>
+          <w:sz w:val="24"/>
+          <w:szCs w:val="24"/>
+        </w:rPr>
+        <w:t>Abay</w:t>
+      </w:r>
+      <w:proofErr w:type="spellEnd"/>
+      <w:r>
+        <w:rPr>
+          <w:rFonts w:ascii="Times" w:eastAsia="Times New Roman" w:hAnsi="Times" w:cs="Times New Roman"/>
+          <w:bCs/>
+          <w:sz w:val="24"/>
+          <w:szCs w:val="24"/>
+        </w:rPr>
+        <w:t>:</w:t>
       </w:r>
     </w:p>
     <w:p>
@@ -1044,7 +1105,27 @@
           <w:sz w:val="24"/>
           <w:szCs w:val="24"/>
         </w:rPr>
-        <w:t>Added reCAPTCHA to filter spammers.</w:t>
+        <w:t xml:space="preserve">Added </w:t>
+      </w:r>
+      <w:proofErr w:type="spellStart"/>
+      <w:r>
+        <w:rPr>
+          <w:rFonts w:ascii="Times" w:eastAsia="Times New Roman" w:hAnsi="Times" w:cs="Times New Roman"/>
+          <w:bCs/>
+          <w:sz w:val="24"/>
+          <w:szCs w:val="24"/>
+        </w:rPr>
+        <w:t>reCAPTCHA</w:t>
+      </w:r>
+      <w:proofErr w:type="spellEnd"/>
+      <w:r>
+        <w:rPr>
+          <w:rFonts w:ascii="Times" w:eastAsia="Times New Roman" w:hAnsi="Times" w:cs="Times New Roman"/>
+          <w:bCs/>
+          <w:sz w:val="24"/>
+          <w:szCs w:val="24"/>
+        </w:rPr>
+        <w:t xml:space="preserve"> to filter spammers.</w:t>
       </w:r>
     </w:p>
     <w:p>
@@ -1082,7 +1163,27 @@
           <w:sz w:val="24"/>
           <w:szCs w:val="24"/>
         </w:rPr>
-        <w:t>Added News application  which shows trending games based on users review.</w:t>
+        <w:t xml:space="preserve">Added News </w:t>
+      </w:r>
+      <w:proofErr w:type="gramStart"/>
+      <w:r>
+        <w:rPr>
+          <w:rFonts w:ascii="Times" w:eastAsia="Times New Roman" w:hAnsi="Times" w:cs="Times New Roman"/>
+          <w:bCs/>
+          <w:sz w:val="24"/>
+          <w:szCs w:val="24"/>
+        </w:rPr>
+        <w:t>application  which</w:t>
+      </w:r>
+      <w:proofErr w:type="gramEnd"/>
+      <w:r>
+        <w:rPr>
+          <w:rFonts w:ascii="Times" w:eastAsia="Times New Roman" w:hAnsi="Times" w:cs="Times New Roman"/>
+          <w:bCs/>
+          <w:sz w:val="24"/>
+          <w:szCs w:val="24"/>
+        </w:rPr>
+        <w:t xml:space="preserve"> shows trending games based on users review.</w:t>
       </w:r>
     </w:p>
     <w:p>
@@ -1101,16 +1202,7 @@
           <w:sz w:val="24"/>
           <w:szCs w:val="24"/>
         </w:rPr>
-        <w:t>Partially designed t</w:t>
-      </w:r>
-      <w:r>
-        <w:rPr>
-          <w:rFonts w:ascii="Times" w:eastAsia="Times New Roman" w:hAnsi="Times" w:cs="Times New Roman"/>
-          <w:bCs/>
-          <w:sz w:val="24"/>
-          <w:szCs w:val="24"/>
-        </w:rPr>
-        <w:t>he home and review pages and worked on the implementation.</w:t>
+        <w:t>Partially designed the home and review pages and worked on the implementation.</w:t>
       </w:r>
     </w:p>
     <w:p>
@@ -1227,16 +1319,7 @@
           <w:sz w:val="24"/>
           <w:szCs w:val="24"/>
         </w:rPr>
-        <w:t>Added support for creating, updating, viewing, and deleting</w:t>
-      </w:r>
-      <w:r>
-        <w:rPr>
-          <w:rFonts w:ascii="Times" w:eastAsia="Times New Roman" w:hAnsi="Times" w:cs="Times New Roman"/>
-          <w:bCs/>
-          <w:sz w:val="24"/>
-          <w:szCs w:val="24"/>
-        </w:rPr>
-        <w:t xml:space="preserve"> comments</w:t>
+        <w:t>Added support for creating, updating, viewing, and deleting comments</w:t>
       </w:r>
     </w:p>
     <w:p>
@@ -1259,7 +1342,7 @@
           <w:sz w:val="24"/>
           <w:szCs w:val="24"/>
         </w:rPr>
-        <w:t>Adding liking and disliking posts</w:t>
+        <w:t>Created a guidebook viewer using pdf.js</w:t>
       </w:r>
     </w:p>
     <w:p>
@@ -1282,8 +1365,16 @@
           <w:sz w:val="24"/>
           <w:szCs w:val="24"/>
         </w:rPr>
-        <w:lastRenderedPageBreak/>
-        <w:t>Redesigned review page, and game display pages</w:t>
+        <w:t xml:space="preserve">Adding liking and disliking </w:t>
+      </w:r>
+      <w:r>
+        <w:rPr>
+          <w:rFonts w:ascii="Times" w:eastAsia="Times New Roman" w:hAnsi="Times" w:cs="Times New Roman"/>
+          <w:bCs/>
+          <w:sz w:val="24"/>
+          <w:szCs w:val="24"/>
+        </w:rPr>
+        <w:t>reviews, playthroughs, and guidebooks</w:t>
       </w:r>
     </w:p>
     <w:p>
@@ -1306,7 +1397,73 @@
           <w:sz w:val="24"/>
           <w:szCs w:val="24"/>
         </w:rPr>
-        <w:t>Developed start of average review rating system which will be uploaded in next iteration</w:t>
+        <w:t>Created</w:t>
+      </w:r>
+      <w:r>
+        <w:rPr>
+          <w:rFonts w:ascii="Times" w:eastAsia="Times New Roman" w:hAnsi="Times" w:cs="Times New Roman"/>
+          <w:bCs/>
+          <w:sz w:val="24"/>
+          <w:szCs w:val="24"/>
+        </w:rPr>
+        <w:t xml:space="preserve"> average r</w:t>
+      </w:r>
+      <w:r>
+        <w:rPr>
+          <w:rFonts w:ascii="Times" w:eastAsia="Times New Roman" w:hAnsi="Times" w:cs="Times New Roman"/>
+          <w:bCs/>
+          <w:sz w:val="24"/>
+          <w:szCs w:val="24"/>
+        </w:rPr>
+        <w:t>ating system for reviews, playthroughs, and guidebooks</w:t>
+      </w:r>
+    </w:p>
+    <w:p>
+      <w:pPr>
+        <w:pStyle w:val="ListParagraph"/>
+        <w:numPr>
+          <w:ilvl w:val="1"/>
+          <w:numId w:val="4"/>
+        </w:numPr>
+        <w:spacing w:before="120" w:after="120" w:line="360" w:lineRule="auto"/>
+        <w:rPr>
+          <w:rFonts w:ascii="Times New Roman" w:eastAsia="Times New Roman" w:hAnsi="Times New Roman" w:cs="Times New Roman"/>
+          <w:bCs/>
+        </w:rPr>
+      </w:pPr>
+      <w:r>
+        <w:rPr>
+          <w:rFonts w:ascii="Times" w:eastAsia="Times New Roman" w:hAnsi="Times" w:cs="Times New Roman"/>
+          <w:bCs/>
+          <w:sz w:val="24"/>
+          <w:szCs w:val="24"/>
+        </w:rPr>
+        <w:t>Created and completed the user karma system</w:t>
+      </w:r>
+    </w:p>
+    <w:p>
+      <w:pPr>
+        <w:pStyle w:val="ListParagraph"/>
+        <w:numPr>
+          <w:ilvl w:val="1"/>
+          <w:numId w:val="4"/>
+        </w:numPr>
+        <w:spacing w:before="120" w:after="120" w:line="360" w:lineRule="auto"/>
+        <w:rPr>
+          <w:rFonts w:ascii="Times New Roman" w:eastAsia="Times New Roman" w:hAnsi="Times New Roman" w:cs="Times New Roman"/>
+          <w:bCs/>
+          <w:sz w:val="24"/>
+          <w:szCs w:val="24"/>
+        </w:rPr>
+      </w:pPr>
+      <w:r>
+        <w:rPr>
+          <w:rFonts w:ascii="Times New Roman" w:eastAsia="Times New Roman" w:hAnsi="Times New Roman" w:cs="Times New Roman"/>
+          <w:bCs/>
+          <w:sz w:val="24"/>
+          <w:szCs w:val="24"/>
+        </w:rPr>
+        <w:t>Made playthrough videos displayable on the actual website</w:t>
       </w:r>
     </w:p>
     <w:p>
@@ -1322,14 +1479,25 @@
           <w:bCs/>
         </w:rPr>
       </w:pPr>
-      <w:r>
-        <w:rPr>
-          <w:rFonts w:ascii="Times" w:eastAsia="Times New Roman" w:hAnsi="Times" w:cs="Times New Roman"/>
-          <w:bCs/>
-          <w:sz w:val="24"/>
-          <w:szCs w:val="24"/>
-        </w:rPr>
-        <w:t>Tobe Osakwe</w:t>
+      <w:proofErr w:type="spellStart"/>
+      <w:r>
+        <w:rPr>
+          <w:rFonts w:ascii="Times" w:eastAsia="Times New Roman" w:hAnsi="Times" w:cs="Times New Roman"/>
+          <w:bCs/>
+          <w:sz w:val="24"/>
+          <w:szCs w:val="24"/>
+        </w:rPr>
+        <w:t>Tobe</w:t>
+      </w:r>
+      <w:proofErr w:type="spellEnd"/>
+      <w:r>
+        <w:rPr>
+          <w:rFonts w:ascii="Times" w:eastAsia="Times New Roman" w:hAnsi="Times" w:cs="Times New Roman"/>
+          <w:bCs/>
+          <w:sz w:val="24"/>
+          <w:szCs w:val="24"/>
+        </w:rPr>
+        <w:t xml:space="preserve"> Osakwe</w:t>
       </w:r>
     </w:p>
     <w:p>
@@ -1352,6 +1520,7 @@
           <w:sz w:val="24"/>
           <w:szCs w:val="24"/>
         </w:rPr>
+        <w:lastRenderedPageBreak/>
         <w:t>Added the profile + edit profile page</w:t>
       </w:r>
     </w:p>
@@ -1375,16 +1544,7 @@
           <w:sz w:val="24"/>
           <w:szCs w:val="24"/>
         </w:rPr>
-        <w:t>Added Games model, added g</w:t>
-      </w:r>
-      <w:r>
-        <w:rPr>
-          <w:rFonts w:ascii="Times" w:eastAsia="Times New Roman" w:hAnsi="Times" w:cs="Times New Roman"/>
-          <w:bCs/>
-          <w:sz w:val="24"/>
-          <w:szCs w:val="24"/>
-        </w:rPr>
-        <w:t>ame display page, and rating slider</w:t>
+        <w:t>Added Games model, added game display page, and rating slider</w:t>
       </w:r>
     </w:p>
     <w:p>
@@ -1499,16 +1659,7 @@
           <w:sz w:val="24"/>
           <w:szCs w:val="24"/>
         </w:rPr>
-        <w:t xml:space="preserve">Added uploading and playing videos for </w:t>
-      </w:r>
-      <w:r>
-        <w:rPr>
-          <w:rFonts w:ascii="Times" w:eastAsia="Times New Roman" w:hAnsi="Times" w:cs="Times New Roman"/>
-          <w:bCs/>
-          <w:sz w:val="24"/>
-          <w:szCs w:val="24"/>
-        </w:rPr>
-        <w:t>playthroughs</w:t>
+        <w:t>Added uploading and playing videos for playthroughs</w:t>
       </w:r>
     </w:p>
     <w:p>
@@ -1556,8 +1707,6 @@
         </w:rPr>
         <w:t>Worked on views for playthroughs</w:t>
       </w:r>
-      <w:bookmarkStart w:id="0" w:name="_GoBack"/>
-      <w:bookmarkEnd w:id="0"/>
     </w:p>
     <w:p>
       <w:pPr>
@@ -1650,16 +1799,40 @@
           <w:i/>
         </w:rPr>
       </w:pPr>
-      <w:r>
-        <w:rPr>
-          <w:rFonts w:ascii="Times" w:eastAsia="Times New Roman" w:hAnsi="Times" w:cs="Times New Roman"/>
-          <w:b/>
-          <w:bCs/>
-          <w:sz w:val="24"/>
-          <w:szCs w:val="24"/>
-        </w:rPr>
-        <w:t>Harege Abay</w:t>
-      </w:r>
+      <w:proofErr w:type="spellStart"/>
+      <w:r>
+        <w:rPr>
+          <w:rFonts w:ascii="Times" w:eastAsia="Times New Roman" w:hAnsi="Times" w:cs="Times New Roman"/>
+          <w:b/>
+          <w:bCs/>
+          <w:sz w:val="24"/>
+          <w:szCs w:val="24"/>
+        </w:rPr>
+        <w:t>Harege</w:t>
+      </w:r>
+      <w:proofErr w:type="spellEnd"/>
+      <w:r>
+        <w:rPr>
+          <w:rFonts w:ascii="Times" w:eastAsia="Times New Roman" w:hAnsi="Times" w:cs="Times New Roman"/>
+          <w:b/>
+          <w:bCs/>
+          <w:sz w:val="24"/>
+          <w:szCs w:val="24"/>
+        </w:rPr>
+        <w:t xml:space="preserve"> </w:t>
+      </w:r>
+      <w:proofErr w:type="spellStart"/>
+      <w:r>
+        <w:rPr>
+          <w:rFonts w:ascii="Times" w:eastAsia="Times New Roman" w:hAnsi="Times" w:cs="Times New Roman"/>
+          <w:b/>
+          <w:bCs/>
+          <w:sz w:val="24"/>
+          <w:szCs w:val="24"/>
+        </w:rPr>
+        <w:t>Abay</w:t>
+      </w:r>
+      <w:proofErr w:type="spellEnd"/>
     </w:p>
     <w:p>
       <w:pPr>
@@ -1672,18 +1845,30 @@
           <w:i/>
         </w:rPr>
       </w:pPr>
-      <w:r>
-        <w:rPr>
-          <w:rFonts w:ascii="Times" w:eastAsia="Times New Roman" w:hAnsi="Times" w:cs="Times New Roman"/>
-          <w:b/>
-          <w:bCs/>
-          <w:sz w:val="24"/>
-          <w:szCs w:val="24"/>
-        </w:rPr>
-        <w:t>Tobechukwu Osakwe</w:t>
-      </w:r>
-      <w:bookmarkStart w:id="1" w:name="_Hlk22409405"/>
-      <w:bookmarkEnd w:id="1"/>
+      <w:proofErr w:type="spellStart"/>
+      <w:r>
+        <w:rPr>
+          <w:rFonts w:ascii="Times" w:eastAsia="Times New Roman" w:hAnsi="Times" w:cs="Times New Roman"/>
+          <w:b/>
+          <w:bCs/>
+          <w:sz w:val="24"/>
+          <w:szCs w:val="24"/>
+        </w:rPr>
+        <w:t>Tobechukwu</w:t>
+      </w:r>
+      <w:proofErr w:type="spellEnd"/>
+      <w:r>
+        <w:rPr>
+          <w:rFonts w:ascii="Times" w:eastAsia="Times New Roman" w:hAnsi="Times" w:cs="Times New Roman"/>
+          <w:b/>
+          <w:bCs/>
+          <w:sz w:val="24"/>
+          <w:szCs w:val="24"/>
+        </w:rPr>
+        <w:t xml:space="preserve"> Osakwe</w:t>
+      </w:r>
+      <w:bookmarkStart w:id="0" w:name="_Hlk22409405"/>
+      <w:bookmarkEnd w:id="0"/>
     </w:p>
     <w:p>
       <w:pPr>
@@ -1758,125 +1943,6 @@
     </w:p>
     <w:p>
       <w:pPr>
-        <w:pStyle w:val="ListParagraph"/>
-        <w:numPr>
-          <w:ilvl w:val="0"/>
-          <w:numId w:val="3"/>
-        </w:numPr>
-        <w:spacing w:before="120" w:after="120" w:line="360" w:lineRule="auto"/>
-      </w:pPr>
-      <w:r>
-        <w:rPr>
-          <w:rFonts w:ascii="Times" w:eastAsia="Times New Roman" w:hAnsi="Times" w:cs="Times New Roman"/>
-          <w:bCs/>
-          <w:sz w:val="24"/>
-          <w:szCs w:val="24"/>
-        </w:rPr>
-        <w:t>Ip tracking and add more spam protection functionality</w:t>
-      </w:r>
-    </w:p>
-    <w:p>
-      <w:pPr>
-        <w:pStyle w:val="ListParagraph"/>
-        <w:numPr>
-          <w:ilvl w:val="0"/>
-          <w:numId w:val="3"/>
-        </w:numPr>
-        <w:spacing w:before="120" w:after="120" w:line="360" w:lineRule="auto"/>
-      </w:pPr>
-      <w:r>
-        <w:rPr>
-          <w:rFonts w:ascii="Times" w:eastAsia="Times New Roman" w:hAnsi="Times" w:cs="Times New Roman"/>
-          <w:bCs/>
-          <w:sz w:val="24"/>
-          <w:szCs w:val="24"/>
-        </w:rPr>
-        <w:t>we plan to give users ability to comment on other user’s comments.</w:t>
-      </w:r>
-    </w:p>
-    <w:p>
-      <w:pPr>
-        <w:pStyle w:val="ListParagraph"/>
-        <w:numPr>
-          <w:ilvl w:val="0"/>
-          <w:numId w:val="3"/>
-        </w:numPr>
-        <w:spacing w:before="120" w:after="120" w:line="360" w:lineRule="auto"/>
-      </w:pPr>
-      <w:r>
-        <w:rPr>
-          <w:rFonts w:ascii="Times" w:eastAsia="Times New Roman" w:hAnsi="Times" w:cs="Times New Roman"/>
-          <w:bCs/>
-          <w:sz w:val="24"/>
-          <w:szCs w:val="24"/>
-        </w:rPr>
-        <w:t>Moving our web-page to server</w:t>
-      </w:r>
-    </w:p>
-    <w:p>
-      <w:pPr>
-        <w:pStyle w:val="ListParagraph"/>
-        <w:numPr>
-          <w:ilvl w:val="0"/>
-          <w:numId w:val="3"/>
-        </w:numPr>
-        <w:spacing w:before="120" w:after="120" w:line="360" w:lineRule="auto"/>
-      </w:pPr>
-      <w:r>
-        <w:rPr>
-          <w:rFonts w:ascii="Times" w:eastAsia="Times New Roman" w:hAnsi="Times" w:cs="Times New Roman"/>
-          <w:bCs/>
-          <w:sz w:val="24"/>
-          <w:szCs w:val="24"/>
-        </w:rPr>
-        <w:t>Refine spam filter and protections</w:t>
-      </w:r>
-    </w:p>
-    <w:p>
-      <w:pPr>
-        <w:pStyle w:val="ListParagraph"/>
-        <w:numPr>
-          <w:ilvl w:val="0"/>
-          <w:numId w:val="3"/>
-        </w:numPr>
-        <w:spacing w:before="120" w:after="120" w:line="360" w:lineRule="auto"/>
-        <w:rPr>
-          <w:rFonts w:ascii="Times" w:hAnsi="Times"/>
-        </w:rPr>
-      </w:pPr>
-      <w:r>
-        <w:rPr>
-          <w:rFonts w:ascii="Times" w:hAnsi="Times"/>
-        </w:rPr>
-        <w:t>Also redesign our front-end</w:t>
-      </w:r>
-    </w:p>
-    <w:p>
-      <w:pPr>
-        <w:pStyle w:val="ListParagraph"/>
-        <w:numPr>
-          <w:ilvl w:val="0"/>
-          <w:numId w:val="3"/>
-        </w:numPr>
-        <w:spacing w:before="120" w:after="120" w:line="360" w:lineRule="auto"/>
-        <w:rPr>
-          <w:rFonts w:ascii="Times" w:hAnsi="Times"/>
-          <w:sz w:val="24"/>
-          <w:szCs w:val="24"/>
-        </w:rPr>
-      </w:pPr>
-      <w:r>
-        <w:rPr>
-          <w:rFonts w:ascii="Times" w:eastAsia="Times New Roman" w:hAnsi="Times" w:cs="Times New Roman"/>
-          <w:bCs/>
-          <w:sz w:val="24"/>
-          <w:szCs w:val="24"/>
-        </w:rPr>
-        <w:t>As well as including the option of attaching YouTube links to reviews, so that users can show playthroughs of games.</w:t>
-      </w:r>
-    </w:p>
-    <w:p>
-      <w:pPr>
         <w:spacing w:after="0" w:line="240" w:lineRule="auto"/>
         <w:rPr>
           <w:rFonts w:ascii="Times" w:eastAsia="Times New Roman" w:hAnsi="Times" w:cs="Times New Roman"/>
@@ -1885,6 +1951,8 @@
           <w:szCs w:val="24"/>
         </w:rPr>
       </w:pPr>
+      <w:bookmarkStart w:id="1" w:name="_GoBack"/>
+      <w:bookmarkEnd w:id="1"/>
     </w:p>
     <w:p>
       <w:pPr>
@@ -2659,7 +2727,7 @@
     </w:rPrDefault>
     <w:pPrDefault/>
   </w:docDefaults>
-  <w:latentStyles w:defLockedState="0" w:defUIPriority="99" w:defSemiHidden="0" w:defUnhideWhenUsed="0" w:defQFormat="0" w:count="376">
+  <w:latentStyles w:defLockedState="0" w:defUIPriority="99" w:defSemiHidden="0" w:defUnhideWhenUsed="0" w:defQFormat="0" w:count="375">
     <w:lsdException w:name="Normal" w:uiPriority="0" w:qFormat="1"/>
     <w:lsdException w:name="heading 1" w:uiPriority="0" w:qFormat="1"/>
     <w:lsdException w:name="heading 2" w:semiHidden="1" w:uiPriority="9" w:unhideWhenUsed="1" w:qFormat="1"/>
@@ -2765,6 +2833,7 @@
     <w:lsdException w:name="HTML Sample" w:semiHidden="1" w:unhideWhenUsed="1"/>
     <w:lsdException w:name="HTML Typewriter" w:semiHidden="1" w:unhideWhenUsed="1"/>
     <w:lsdException w:name="HTML Variable" w:semiHidden="1" w:unhideWhenUsed="1"/>
+    <w:lsdException w:name="Normal Table" w:semiHidden="1" w:unhideWhenUsed="1"/>
     <w:lsdException w:name="annotation subject" w:semiHidden="1" w:unhideWhenUsed="1"/>
     <w:lsdException w:name="No List" w:semiHidden="1" w:unhideWhenUsed="1"/>
     <w:lsdException w:name="Outline List 1" w:semiHidden="1" w:unhideWhenUsed="1"/>
@@ -2811,8 +2880,10 @@
     <w:lsdException w:name="Table Subtle 2" w:semiHidden="1" w:unhideWhenUsed="1"/>
     <w:lsdException w:name="Table Web 1" w:semiHidden="1" w:unhideWhenUsed="1"/>
     <w:lsdException w:name="Table Web 2" w:semiHidden="1" w:unhideWhenUsed="1"/>
+    <w:lsdException w:name="Table Web 3" w:semiHidden="1" w:unhideWhenUsed="1"/>
     <w:lsdException w:name="Balloon Text" w:semiHidden="1" w:unhideWhenUsed="1"/>
     <w:lsdException w:name="Table Grid" w:uiPriority="39"/>
+    <w:lsdException w:name="Table Theme" w:semiHidden="1" w:unhideWhenUsed="1"/>
     <w:lsdException w:name="Placeholder Text" w:semiHidden="1"/>
     <w:lsdException w:name="No Spacing" w:uiPriority="1" w:qFormat="1"/>
     <w:lsdException w:name="Light Shading" w:uiPriority="60"/>
@@ -3023,7 +3094,6 @@
     <w:lsdException w:name="Smart Hyperlink" w:semiHidden="1" w:unhideWhenUsed="1"/>
     <w:lsdException w:name="Hashtag" w:semiHidden="1" w:unhideWhenUsed="1"/>
     <w:lsdException w:name="Unresolved Mention" w:semiHidden="1" w:unhideWhenUsed="1"/>
-    <w:lsdException w:name="Smart Link" w:semiHidden="1" w:unhideWhenUsed="1"/>
   </w:latentStyles>
   <w:style w:type="paragraph" w:default="1" w:styleId="Normal">
     <w:name w:val="Normal"/>

</xml_diff>